<commit_message>
Ajout des réponses de la question 7 dans le fichier de réponses.
</commit_message>
<xml_diff>
--- a/Réponses_TP.docx
+++ b/Réponses_TP.docx
@@ -93,7 +93,23 @@
         <w:t>, de l’iOS ou du Windows Phone.</w:t>
       </w:r>
       <w:r>
-        <w:t xml:space="preserve"> Il est bien évident que cela fonctionne aussi pour les différents systèmes d’exploitation existant sur les ordinateurs de bureau. Ceci est important quand on sait qu’il faudra que l’application isoit accessible à tous les salariés de l’entreprise de n’importe où, ce qui implique des équipements personnels qui peuvent être donc totalement différents d’une personne à l’autre. </w:t>
+        <w:t xml:space="preserve"> Il est bien évident que cela fonctionne aussi pour les différents systèmes d’exploitation existant sur </w:t>
+      </w:r>
+      <w:proofErr w:type="gramStart"/>
+      <w:r>
+        <w:t>les</w:t>
+      </w:r>
+      <w:proofErr w:type="gramEnd"/>
+      <w:r>
+        <w:t xml:space="preserve"> ordinateurs de bureau. Ceci est important quand on sait qu’il faudra que l’application </w:t>
+      </w:r>
+      <w:proofErr w:type="spellStart"/>
+      <w:r>
+        <w:t>isoit</w:t>
+      </w:r>
+      <w:proofErr w:type="spellEnd"/>
+      <w:r>
+        <w:t xml:space="preserve"> accessible à tous les salariés de l’entreprise de n’importe où, ce qui implique des équipements personnels qui peuvent être donc totalement différents d’une personne à l’autre. </w:t>
       </w:r>
     </w:p>
     <w:p>
@@ -159,7 +175,21 @@
         <w:rPr>
           <w:b/>
         </w:rPr>
-        <w:t>Dossier Util :</w:t>
+        <w:t xml:space="preserve">Dossier </w:t>
+      </w:r>
+      <w:proofErr w:type="spellStart"/>
+      <w:r>
+        <w:rPr>
+          <w:b/>
+        </w:rPr>
+        <w:t>Util</w:t>
+      </w:r>
+      <w:proofErr w:type="spellEnd"/>
+      <w:r>
+        <w:rPr>
+          <w:b/>
+        </w:rPr>
+        <w:t> :</w:t>
       </w:r>
       <w:r>
         <w:t xml:space="preserve"> contient tous les fonctions PHP servant à afficher les données de l’application à l’écran.</w:t>
@@ -195,7 +225,15 @@
         <w:jc w:val="both"/>
       </w:pPr>
       <w:r>
-        <w:t>On constate que lorsque l’on se connecte à l’application via le formulaire de connexion, nous sommes redirigés vers la page de menu d’accueil. Pourtant si on regarde le contrôleur, on constate qu’il y a une inclusion de ses deux pages au même moment. On peut donc déjà en déduire que JQuery Mobile permet d’afficher les différents « includes » selon l’événement appelé.</w:t>
+        <w:t>On constate que lorsque l’on se connecte à l’application via le formulaire de connexion, nous sommes redirigés vers la page de menu d’accueil. Pourtant si on regarde le contrôleur, on constate qu’il y a une inclusion de ses deux pages au même moment. On peut donc déjà en déduire que JQuery Mobile permet d’afficher les différents « </w:t>
+      </w:r>
+      <w:proofErr w:type="spellStart"/>
+      <w:r>
+        <w:t>includes</w:t>
+      </w:r>
+      <w:proofErr w:type="spellEnd"/>
+      <w:r>
+        <w:t> » selon l’événement appelé.</w:t>
       </w:r>
     </w:p>
     <w:p>
@@ -205,7 +243,63 @@
       </w:pPr>
       <w:r>
         <w:lastRenderedPageBreak/>
-        <w:t>Si on regarde maintenant de plus près le code source, on constate que la balise &lt;a&gt; dans la page de connexion a un attribut « data-role » associé à un « id ». Si on recherche cet id autre part dans le code source de l’application, on le retrouve dans le fichier « monjs.js ». En étudiant ce code, on se rend compte que le data-role de « button » permet d’appliquer une la fonction « click » sur la balise &lt;a&gt; d’id « btnconnexion » qui elle fait appel à la fonction « foncRetourConnexion » qui va alors appeler une fonction fournie par JQuery Mobile « mobile.changePage » qui définit l’  « include » en cas où toutes les conditions soient vérifiées.</w:t>
+        <w:t>Si on regarde maintenant de plus près le code source, on constate que la balise &lt;a&gt; dans la page de connexion a un attribut « data-</w:t>
+      </w:r>
+      <w:proofErr w:type="spellStart"/>
+      <w:r>
+        <w:t>role</w:t>
+      </w:r>
+      <w:proofErr w:type="spellEnd"/>
+      <w:r>
+        <w:t> » associé à un « id ». Si on recherche cet id autre part dans le code source de l’application, on le retrouve dans le fichier « monjs.js ». En étudiant ce code, on se rend compte que le data-</w:t>
+      </w:r>
+      <w:proofErr w:type="spellStart"/>
+      <w:r>
+        <w:t>role</w:t>
+      </w:r>
+      <w:proofErr w:type="spellEnd"/>
+      <w:r>
+        <w:t xml:space="preserve"> de « </w:t>
+      </w:r>
+      <w:proofErr w:type="spellStart"/>
+      <w:r>
+        <w:t>button</w:t>
+      </w:r>
+      <w:proofErr w:type="spellEnd"/>
+      <w:r>
+        <w:t> » permet d’appliquer une la fonction « click » sur la balise &lt;a&gt; d’id « </w:t>
+      </w:r>
+      <w:proofErr w:type="spellStart"/>
+      <w:r>
+        <w:t>btnconnexion</w:t>
+      </w:r>
+      <w:proofErr w:type="spellEnd"/>
+      <w:r>
+        <w:t> » qui elle fait appel à la fonction « </w:t>
+      </w:r>
+      <w:proofErr w:type="spellStart"/>
+      <w:r>
+        <w:t>foncRetourConnexion</w:t>
+      </w:r>
+      <w:proofErr w:type="spellEnd"/>
+      <w:r>
+        <w:t> » qui va alors appeler une fonction fournie par JQuery Mobile « </w:t>
+      </w:r>
+      <w:proofErr w:type="spellStart"/>
+      <w:r>
+        <w:t>mobile.changePage</w:t>
+      </w:r>
+      <w:proofErr w:type="spellEnd"/>
+      <w:r>
+        <w:t> » qui définit l’  « </w:t>
+      </w:r>
+      <w:proofErr w:type="spellStart"/>
+      <w:r>
+        <w:t>include</w:t>
+      </w:r>
+      <w:proofErr w:type="spellEnd"/>
+      <w:r>
+        <w:t> » en cas où toutes les conditions soient vérifiées.</w:t>
       </w:r>
     </w:p>
     <w:p>
@@ -222,7 +316,124 @@
         <w:pStyle w:val="Paragraphedeliste"/>
       </w:pPr>
       <w:r>
-        <w:t xml:space="preserve">L’attribut « data-theme » a pour valeur initiale « b ». Si on modifie cette valeur on constate que l’en-tête et le pied de page change de couleur. On peut donc envisager que l’attribut « data-theme » sert à personnaliser avec des valeurs prédéfinies les balises ayant un attribut « data-role ».  </w:t>
+        <w:t>L’attribut « data-</w:t>
+      </w:r>
+      <w:proofErr w:type="spellStart"/>
+      <w:r>
+        <w:t>theme</w:t>
+      </w:r>
+      <w:proofErr w:type="spellEnd"/>
+      <w:r>
+        <w:t> » a pour valeur initiale « b ». Si on modifie cette valeur on constate que l’en-tête et le pied de page change de couleur. On peut donc envisager que l’attribut « data-</w:t>
+      </w:r>
+      <w:proofErr w:type="spellStart"/>
+      <w:r>
+        <w:t>theme</w:t>
+      </w:r>
+      <w:proofErr w:type="spellEnd"/>
+      <w:r>
+        <w:t> » sert à personnaliser avec des valeurs prédéfinies les balises ayant un attribut « data-</w:t>
+      </w:r>
+      <w:proofErr w:type="spellStart"/>
+      <w:r>
+        <w:t>role</w:t>
+      </w:r>
+      <w:proofErr w:type="spellEnd"/>
+      <w:r>
+        <w:t xml:space="preserve"> ».  </w:t>
+      </w:r>
+    </w:p>
+    <w:p>
+      <w:pPr>
+        <w:pStyle w:val="Titre1"/>
+      </w:pPr>
+      <w:r>
+        <w:t>Question 7</w:t>
+      </w:r>
+    </w:p>
+    <w:p>
+      <w:pPr>
+        <w:pStyle w:val="Paragraphedeliste"/>
+      </w:pPr>
+    </w:p>
+    <w:p>
+      <w:pPr>
+        <w:pStyle w:val="Paragraphedeliste"/>
+      </w:pPr>
+      <w:r>
+        <w:t>A_ L’appel à l’événement « Click » est réalisé dans le fichier « </w:t>
+      </w:r>
+      <w:proofErr w:type="spellStart"/>
+      <w:r>
+        <w:t>traitementconnexion.php</w:t>
+      </w:r>
+      <w:proofErr w:type="spellEnd"/>
+      <w:r>
+        <w:t> ».</w:t>
+      </w:r>
+    </w:p>
+    <w:p>
+      <w:pPr>
+        <w:pStyle w:val="Paragraphedeliste"/>
+      </w:pPr>
+      <w:r>
+        <w:t xml:space="preserve">B_ La fonction Ajax fournit 2 arguments. </w:t>
+      </w:r>
+    </w:p>
+    <w:p>
+      <w:pPr>
+        <w:pStyle w:val="Paragraphedeliste"/>
+      </w:pPr>
+      <w:r>
+        <w:t>C_  Elle les fournit à la fonction « </w:t>
+      </w:r>
+      <w:proofErr w:type="spellStart"/>
+      <w:r>
+        <w:t>verifuser</w:t>
+      </w:r>
+      <w:proofErr w:type="spellEnd"/>
+      <w:r>
+        <w:t> » dans le fichier « </w:t>
+      </w:r>
+      <w:proofErr w:type="spellStart"/>
+      <w:r>
+        <w:t>fonctions.php</w:t>
+      </w:r>
+      <w:proofErr w:type="spellEnd"/>
+      <w:r>
+        <w:t> ».</w:t>
+      </w:r>
+    </w:p>
+    <w:p>
+      <w:pPr>
+        <w:pStyle w:val="Paragraphedeliste"/>
+      </w:pPr>
+      <w:r>
+        <w:t xml:space="preserve">D_ Le paramètre « data » contient le login envoyé par le serveur, retourner </w:t>
+      </w:r>
+      <w:r>
+        <w:t>la fonction « </w:t>
+      </w:r>
+      <w:proofErr w:type="spellStart"/>
+      <w:r>
+        <w:t>verifuser</w:t>
+      </w:r>
+      <w:proofErr w:type="spellEnd"/>
+      <w:r>
+        <w:t> » appeler dans le fichier « </w:t>
+      </w:r>
+      <w:proofErr w:type="spellStart"/>
+      <w:r>
+        <w:t>traiterconnexion.</w:t>
+      </w:r>
+      <w:bookmarkStart w:id="0" w:name="_GoBack"/>
+      <w:bookmarkEnd w:id="0"/>
+      <w:r>
+        <w:t>php</w:t>
+      </w:r>
+      <w:proofErr w:type="spellEnd"/>
+      <w:r>
+        <w:t> ».</w:t>
       </w:r>
     </w:p>
     <w:sectPr>
@@ -329,7 +540,7 @@
         <w:sz w:val="26"/>
         <w:szCs w:val="26"/>
       </w:rPr>
-      <w:t>1</w:t>
+      <w:t>2</w:t>
     </w:r>
     <w:r>
       <w:rPr>
@@ -415,8 +626,6 @@
     <w:r>
       <w:t>MINODIER Morgane</w:t>
     </w:r>
-    <w:bookmarkStart w:id="0" w:name="_GoBack"/>
-    <w:bookmarkEnd w:id="0"/>
   </w:p>
 </w:hdr>
 </file>
@@ -1788,7 +1997,7 @@
 </file>
 
 <file path=customXml/itemProps1.xml><?xml version="1.0" encoding="utf-8"?>
-<ds:datastoreItem xmlns:ds="http://schemas.openxmlformats.org/officeDocument/2006/customXml" ds:itemID="{2A543499-1B5A-4B9E-8138-D1C49969F506}">
+<ds:datastoreItem xmlns:ds="http://schemas.openxmlformats.org/officeDocument/2006/customXml" ds:itemID="{F444384B-9A1D-403C-8BFA-729FF15BD0BE}">
   <ds:schemaRefs>
     <ds:schemaRef ds:uri="http://schemas.openxmlformats.org/officeDocument/2006/bibliography"/>
   </ds:schemaRefs>

</xml_diff>